<commit_message>
modificacion informe y guardado tambien como pdf
</commit_message>
<xml_diff>
--- a/Informe Trabajo Practico Especial.docx
+++ b/Informe Trabajo Practico Especial.docx
@@ -479,6 +479,57 @@
         <w:jc w:val="both"/>
         <w:rPr>
           <w:rFonts w:ascii="Arial" w:hAnsi="Arial" w:cs="Arial"/>
+          <w:sz w:val="24"/>
+          <w:szCs w:val="24"/>
+          <w:lang w:val="es-AR"/>
+        </w:rPr>
+      </w:pPr>
+      <w:r>
+        <w:rPr>
+          <w:rFonts w:ascii="Arial" w:hAnsi="Arial" w:cs="Arial"/>
+          <w:sz w:val="24"/>
+          <w:szCs w:val="24"/>
+          <w:lang w:val="es-AR"/>
+        </w:rPr>
+        <w:t>El siguiente trabajo tiene como objetivo descubrir y analizar la probabilidad de que un programa, el cual simula la realización de disparos laser a un objetivo en base a su número de documento, falle dos veces consecutivas.</w:t>
+      </w:r>
+      <w:r>
+        <w:rPr>
+          <w:rFonts w:ascii="Arial" w:hAnsi="Arial" w:cs="Arial"/>
+          <w:sz w:val="24"/>
+          <w:szCs w:val="24"/>
+          <w:lang w:val="es-AR"/>
+        </w:rPr>
+        <w:t xml:space="preserve"> Esta probabilidad fue calculada a través del motor “Montecarlo”, y fue ejecutado a través del </w:t>
+      </w:r>
+      <w:proofErr w:type="spellStart"/>
+      <w:r>
+        <w:rPr>
+          <w:rFonts w:ascii="Arial" w:hAnsi="Arial" w:cs="Arial"/>
+          <w:sz w:val="24"/>
+          <w:szCs w:val="24"/>
+          <w:lang w:val="es-AR"/>
+        </w:rPr>
+        <w:t>Octave</w:t>
+      </w:r>
+      <w:proofErr w:type="spellEnd"/>
+      <w:r>
+        <w:rPr>
+          <w:rFonts w:ascii="Arial" w:hAnsi="Arial" w:cs="Arial"/>
+          <w:sz w:val="24"/>
+          <w:szCs w:val="24"/>
+          <w:lang w:val="es-AR"/>
+        </w:rPr>
+        <w:t xml:space="preserve"> (Programa de Interfaz Gráfica, y un lenguaje de programación).</w:t>
+      </w:r>
+    </w:p>
+    <w:p>
+      <w:pPr>
+        <w:ind w:firstLine="567"/>
+        <w:jc w:val="both"/>
+        <w:rPr>
+          <w:rFonts w:ascii="Arial" w:hAnsi="Arial" w:cs="Arial"/>
+          <w:b/>
           <w:sz w:val="28"/>
           <w:szCs w:val="28"/>
           <w:lang w:val="es-AR"/>
@@ -487,40 +538,12 @@
       <w:r>
         <w:rPr>
           <w:rFonts w:ascii="Arial" w:hAnsi="Arial" w:cs="Arial"/>
+          <w:b/>
           <w:sz w:val="28"/>
           <w:szCs w:val="28"/>
           <w:lang w:val="es-AR"/>
         </w:rPr>
-        <w:t>El siguiente trabajo tiene como objetivo descubrir y analizar la probabilidad de que un programa, el cual simula la realización de disparos laser a un objetivo en base a su número de documento, falle dos veces consecutivas.</w:t>
-      </w:r>
-      <w:r>
-        <w:rPr>
-          <w:rFonts w:ascii="Arial" w:hAnsi="Arial" w:cs="Arial"/>
-          <w:sz w:val="28"/>
-          <w:szCs w:val="28"/>
-          <w:lang w:val="es-AR"/>
-        </w:rPr>
-        <w:t xml:space="preserve"> Esta probabilidad fue calculada a través del motor “Montecarlo”, y fue ejecutado a través del </w:t>
-      </w:r>
-      <w:proofErr w:type="spellStart"/>
-      <w:r>
-        <w:rPr>
-          <w:rFonts w:ascii="Arial" w:hAnsi="Arial" w:cs="Arial"/>
-          <w:sz w:val="28"/>
-          <w:szCs w:val="28"/>
-          <w:lang w:val="es-AR"/>
-        </w:rPr>
-        <w:t>Octave</w:t>
-      </w:r>
-      <w:proofErr w:type="spellEnd"/>
-      <w:r>
-        <w:rPr>
-          <w:rFonts w:ascii="Arial" w:hAnsi="Arial" w:cs="Arial"/>
-          <w:sz w:val="28"/>
-          <w:szCs w:val="28"/>
-          <w:lang w:val="es-AR"/>
-        </w:rPr>
-        <w:t xml:space="preserve"> (Programa de Interfaz Gráfica, y un lenguaje de programación).</w:t>
+        <w:t>Desarrollo</w:t>
       </w:r>
     </w:p>
     <w:p>
@@ -529,21 +552,86 @@
         <w:jc w:val="both"/>
         <w:rPr>
           <w:rFonts w:ascii="Arial" w:hAnsi="Arial" w:cs="Arial"/>
-          <w:b/>
-          <w:sz w:val="28"/>
-          <w:szCs w:val="28"/>
-          <w:lang w:val="es-AR"/>
-        </w:rPr>
-      </w:pPr>
-      <w:r>
-        <w:rPr>
-          <w:rFonts w:ascii="Arial" w:hAnsi="Arial" w:cs="Arial"/>
-          <w:b/>
-          <w:sz w:val="28"/>
-          <w:szCs w:val="28"/>
-          <w:lang w:val="es-AR"/>
-        </w:rPr>
-        <w:t>Desarrollo</w:t>
+          <w:sz w:val="24"/>
+          <w:szCs w:val="24"/>
+          <w:lang w:val="es-AR"/>
+        </w:rPr>
+      </w:pPr>
+      <w:r>
+        <w:rPr>
+          <w:rFonts w:ascii="Arial" w:hAnsi="Arial" w:cs="Arial"/>
+          <w:sz w:val="24"/>
+          <w:szCs w:val="24"/>
+          <w:lang w:val="es-AR"/>
+        </w:rPr>
+        <w:t>En un primer momento se creó un archivo “Script” denominado “</w:t>
+      </w:r>
+      <w:proofErr w:type="spellStart"/>
+      <w:r>
+        <w:rPr>
+          <w:rFonts w:ascii="Arial" w:hAnsi="Arial" w:cs="Arial"/>
+          <w:sz w:val="24"/>
+          <w:szCs w:val="24"/>
+          <w:lang w:val="es-AR"/>
+        </w:rPr>
+        <w:t>script_trabajo_especial.m</w:t>
+      </w:r>
+      <w:proofErr w:type="spellEnd"/>
+      <w:r>
+        <w:rPr>
+          <w:rFonts w:ascii="Arial" w:hAnsi="Arial" w:cs="Arial"/>
+          <w:sz w:val="24"/>
+          <w:szCs w:val="24"/>
+          <w:lang w:val="es-AR"/>
+        </w:rPr>
+        <w:t xml:space="preserve">”. </w:t>
+      </w:r>
+      <w:r>
+        <w:rPr>
+          <w:rFonts w:ascii="Arial" w:hAnsi="Arial" w:cs="Arial"/>
+          <w:sz w:val="24"/>
+          <w:szCs w:val="24"/>
+          <w:lang w:val="es-AR"/>
+        </w:rPr>
+        <w:t>Un Script es un archivo que</w:t>
+      </w:r>
+      <w:r>
+        <w:rPr>
+          <w:rFonts w:ascii="Arial" w:hAnsi="Arial" w:cs="Arial"/>
+          <w:sz w:val="24"/>
+          <w:szCs w:val="24"/>
+          <w:lang w:val="es-AR"/>
+        </w:rPr>
+        <w:t xml:space="preserve"> contiene un conjunto de comandos o funciones a ejecutar.</w:t>
+      </w:r>
+      <w:r>
+        <w:rPr>
+          <w:rFonts w:ascii="Arial" w:hAnsi="Arial" w:cs="Arial"/>
+          <w:sz w:val="24"/>
+          <w:szCs w:val="24"/>
+          <w:lang w:val="es-AR"/>
+        </w:rPr>
+        <w:t xml:space="preserve"> Específicamente, el archivo creado contiene las constantes a utilizar (epsilon1 = 0.1; epsilon2 = 0.01; y epsilon_3 = 0.001) y el llamado a otro script (que también fue creado y el cual es denominado “</w:t>
+      </w:r>
+      <w:proofErr w:type="spellStart"/>
+      <w:r>
+        <w:rPr>
+          <w:rFonts w:ascii="Arial" w:hAnsi="Arial" w:cs="Arial"/>
+          <w:sz w:val="24"/>
+          <w:szCs w:val="24"/>
+          <w:lang w:val="es-AR"/>
+        </w:rPr>
+        <w:t>probabilidad_fallos_consecutivos</w:t>
+      </w:r>
+      <w:proofErr w:type="spellEnd"/>
+      <w:r>
+        <w:rPr>
+          <w:rFonts w:ascii="Arial" w:hAnsi="Arial" w:cs="Arial"/>
+          <w:sz w:val="24"/>
+          <w:szCs w:val="24"/>
+          <w:lang w:val="es-AR"/>
+        </w:rPr>
+        <w:t>”), el cual posee la función, en base al motor de “Montecarlo”, para calcular la probabilidad de que dos disparos consecutivos sean ambos errados.</w:t>
       </w:r>
     </w:p>
     <w:p>
@@ -552,104 +640,46 @@
         <w:jc w:val="both"/>
         <w:rPr>
           <w:rFonts w:ascii="Arial" w:hAnsi="Arial" w:cs="Arial"/>
-          <w:sz w:val="28"/>
-          <w:szCs w:val="28"/>
-          <w:lang w:val="es-AR"/>
-        </w:rPr>
-      </w:pPr>
-      <w:r>
-        <w:rPr>
-          <w:rFonts w:ascii="Arial" w:hAnsi="Arial" w:cs="Arial"/>
-          <w:sz w:val="28"/>
-          <w:szCs w:val="28"/>
-          <w:lang w:val="es-AR"/>
-        </w:rPr>
-        <w:t>En un primer momento se creó un archivo “Script” denominado “</w:t>
-      </w:r>
-      <w:proofErr w:type="spellStart"/>
-      <w:r>
-        <w:rPr>
-          <w:rFonts w:ascii="Arial" w:hAnsi="Arial" w:cs="Arial"/>
-          <w:sz w:val="28"/>
-          <w:szCs w:val="28"/>
-          <w:lang w:val="es-AR"/>
-        </w:rPr>
-        <w:t>script_trabajo_especial.m</w:t>
-      </w:r>
-      <w:proofErr w:type="spellEnd"/>
-      <w:r>
-        <w:rPr>
-          <w:rFonts w:ascii="Arial" w:hAnsi="Arial" w:cs="Arial"/>
-          <w:sz w:val="28"/>
-          <w:szCs w:val="28"/>
-          <w:lang w:val="es-AR"/>
-        </w:rPr>
-        <w:t xml:space="preserve">”. </w:t>
-      </w:r>
-      <w:r>
-        <w:rPr>
-          <w:rFonts w:ascii="Arial" w:hAnsi="Arial" w:cs="Arial"/>
-          <w:sz w:val="28"/>
-          <w:szCs w:val="28"/>
-          <w:lang w:val="es-AR"/>
-        </w:rPr>
-        <w:t>Un Script es un archivo que</w:t>
-      </w:r>
-      <w:r>
-        <w:rPr>
-          <w:rFonts w:ascii="Arial" w:hAnsi="Arial" w:cs="Arial"/>
-          <w:sz w:val="28"/>
-          <w:szCs w:val="28"/>
-          <w:lang w:val="es-AR"/>
-        </w:rPr>
-        <w:t xml:space="preserve"> contiene un conjunto de comandos o funciones a ejecutar.</w:t>
-      </w:r>
-      <w:r>
-        <w:rPr>
-          <w:rFonts w:ascii="Arial" w:hAnsi="Arial" w:cs="Arial"/>
-          <w:sz w:val="28"/>
-          <w:szCs w:val="28"/>
-          <w:lang w:val="es-AR"/>
-        </w:rPr>
-        <w:t xml:space="preserve"> Específicamente, el archivo creado contiene las constantes a utilizar (</w:t>
-      </w:r>
-      <w:r>
-        <w:rPr>
-          <w:rFonts w:ascii="Arial" w:hAnsi="Arial" w:cs="Arial"/>
-          <w:sz w:val="28"/>
-          <w:szCs w:val="28"/>
-          <w:lang w:val="es-AR"/>
-        </w:rPr>
-        <w:t>epsilon1 = 0.1;</w:t>
-      </w:r>
-      <w:r>
-        <w:rPr>
-          <w:rFonts w:ascii="Arial" w:hAnsi="Arial" w:cs="Arial"/>
-          <w:sz w:val="28"/>
-          <w:szCs w:val="28"/>
-          <w:lang w:val="es-AR"/>
-        </w:rPr>
-        <w:t xml:space="preserve"> epsilon2 = 0.01; y epsilon_3 = 0.001) y el llamado a otro script (que también fue creado y el cual es denominado “</w:t>
-      </w:r>
-      <w:proofErr w:type="spellStart"/>
-      <w:r>
-        <w:rPr>
-          <w:rFonts w:ascii="Arial" w:hAnsi="Arial" w:cs="Arial"/>
-          <w:sz w:val="28"/>
-          <w:szCs w:val="28"/>
-          <w:lang w:val="es-AR"/>
-        </w:rPr>
-        <w:t>probabilidad_fallos_consecutivos</w:t>
-      </w:r>
-      <w:proofErr w:type="spellEnd"/>
-      <w:r>
-        <w:rPr>
-          <w:rFonts w:ascii="Arial" w:hAnsi="Arial" w:cs="Arial"/>
-          <w:sz w:val="28"/>
-          <w:szCs w:val="28"/>
-          <w:lang w:val="es-AR"/>
-        </w:rPr>
-        <w:t>”), el cual posee la función, en base al motor de “Montecarlo”, para calcular la probabilidad de que dos disparos consecutivos sean ambos errados.</w:t>
+          <w:sz w:val="24"/>
+          <w:szCs w:val="24"/>
+          <w:lang w:val="es-AR"/>
+        </w:rPr>
+      </w:pPr>
+      <w:r>
+        <w:rPr>
+          <w:rFonts w:ascii="Arial" w:hAnsi="Arial" w:cs="Arial"/>
+          <w:sz w:val="24"/>
+          <w:szCs w:val="24"/>
+          <w:lang w:val="es-AR"/>
+        </w:rPr>
+        <w:t xml:space="preserve">Para calcular dicha probabilidad se toman una serie de variables (La probabilidad actual de que suceda lo que buscamos, la probabilidad anterior, la cantidad de experimentos realizados, la cantidad de experimentos exitosos, y todas las probabilidades realizas), las cuales se van a ir actualizando a medida de que se van realizando experimentos o pruebas. Esta función se va a realizar hasta que el “margen de error” de la probabilidad sea igual a la constante </w:t>
+      </w:r>
+      <w:r>
+        <w:rPr>
+          <w:rFonts w:ascii="Arial" w:hAnsi="Arial" w:cs="Arial"/>
+          <w:sz w:val="24"/>
+          <w:szCs w:val="24"/>
+          <w:lang w:val="es-AR"/>
+        </w:rPr>
+        <w:t>que se definió anteriormente (</w:t>
+      </w:r>
+      <w:r>
+        <w:rPr>
+          <w:rFonts w:ascii="Arial" w:hAnsi="Arial" w:cs="Arial"/>
+          <w:sz w:val="24"/>
+          <w:szCs w:val="24"/>
+          <w:lang w:val="es-AR"/>
+        </w:rPr>
+        <w:t>épsilon</w:t>
+      </w:r>
+      <w:r>
+        <w:rPr>
+          <w:rFonts w:ascii="Arial" w:hAnsi="Arial" w:cs="Arial"/>
+          <w:sz w:val="24"/>
+          <w:szCs w:val="24"/>
+          <w:lang w:val="es-AR"/>
+        </w:rPr>
+        <w:t xml:space="preserve"> 1, 2 o 3).</w:t>
       </w:r>
     </w:p>
     <w:p>
@@ -658,34 +688,34 @@
         <w:jc w:val="both"/>
         <w:rPr>
           <w:rFonts w:ascii="Arial" w:hAnsi="Arial" w:cs="Arial"/>
-          <w:sz w:val="28"/>
-          <w:szCs w:val="28"/>
-          <w:lang w:val="es-AR"/>
-        </w:rPr>
-      </w:pPr>
-      <w:r>
-        <w:rPr>
-          <w:rFonts w:ascii="Arial" w:hAnsi="Arial" w:cs="Arial"/>
-          <w:sz w:val="28"/>
-          <w:szCs w:val="28"/>
-          <w:lang w:val="es-AR"/>
-        </w:rPr>
-        <w:t xml:space="preserve">Para calcular dicha probabilidad se toman una serie de variables (La probabilidad actual de que suceda lo que buscamos, la probabilidad anterior, la cantidad de experimentos realizados, la cantidad de experimentos exitosos, y todas las probabilidades realizas), las cuales se van a ir actualizando a medida de que se van realizando experimentos o pruebas. Esta función se va a realizar hasta que el “margen de error” de la probabilidad sea igual a la constante </w:t>
-      </w:r>
-      <w:r>
-        <w:rPr>
-          <w:rFonts w:ascii="Arial" w:hAnsi="Arial" w:cs="Arial"/>
-          <w:sz w:val="28"/>
-          <w:szCs w:val="28"/>
-          <w:lang w:val="es-AR"/>
-        </w:rPr>
-        <w:t>que se definió anteriormente (</w:t>
-      </w:r>
-      <w:r>
-        <w:rPr>
-          <w:rFonts w:ascii="Arial" w:hAnsi="Arial" w:cs="Arial"/>
-          <w:sz w:val="28"/>
-          <w:szCs w:val="28"/>
+          <w:sz w:val="24"/>
+          <w:szCs w:val="24"/>
+          <w:lang w:val="es-AR"/>
+        </w:rPr>
+      </w:pPr>
+      <w:r>
+        <w:rPr>
+          <w:rFonts w:ascii="Arial" w:hAnsi="Arial" w:cs="Arial"/>
+          <w:sz w:val="24"/>
+          <w:szCs w:val="24"/>
+          <w:lang w:val="es-AR"/>
+        </w:rPr>
+        <w:t xml:space="preserve">Una vez que llega a dicho margen de error, </w:t>
+      </w:r>
+      <w:r>
+        <w:rPr>
+          <w:rFonts w:ascii="Arial" w:hAnsi="Arial" w:cs="Arial"/>
+          <w:sz w:val="24"/>
+          <w:szCs w:val="24"/>
+          <w:lang w:val="es-AR"/>
+        </w:rPr>
+        <w:t xml:space="preserve">guarda el valor de la probabilidad y vuelve al primer script, el cual procede a imprimir la probabilidad y a graficar como fue evolucionando las probabilidades hasta llegar a </w:t>
+      </w:r>
+      <w:r>
+        <w:rPr>
+          <w:rFonts w:ascii="Arial" w:hAnsi="Arial" w:cs="Arial"/>
+          <w:sz w:val="24"/>
+          <w:szCs w:val="24"/>
           <w:lang w:val="es-AR"/>
         </w:rPr>
         <w:t>épsilon</w:t>
@@ -693,11 +723,60 @@
       <w:r>
         <w:rPr>
           <w:rFonts w:ascii="Arial" w:hAnsi="Arial" w:cs="Arial"/>
-          <w:sz w:val="28"/>
-          <w:szCs w:val="28"/>
-          <w:lang w:val="es-AR"/>
-        </w:rPr>
-        <w:t xml:space="preserve"> 1, 2 o 3).</w:t>
+          <w:sz w:val="24"/>
+          <w:szCs w:val="24"/>
+          <w:lang w:val="es-AR"/>
+        </w:rPr>
+        <w:t xml:space="preserve">. </w:t>
+      </w:r>
+      <w:r>
+        <w:rPr>
+          <w:rFonts w:ascii="Arial" w:hAnsi="Arial" w:cs="Arial"/>
+          <w:sz w:val="24"/>
+          <w:szCs w:val="24"/>
+          <w:lang w:val="es-AR"/>
+        </w:rPr>
+        <w:t xml:space="preserve">A su vez va a imprimir la probabilidad de los primeros 20 experimentos y de los últimos 20 experimentos, y también, a través de la función tic – </w:t>
+      </w:r>
+      <w:proofErr w:type="spellStart"/>
+      <w:r>
+        <w:rPr>
+          <w:rFonts w:ascii="Arial" w:hAnsi="Arial" w:cs="Arial"/>
+          <w:sz w:val="24"/>
+          <w:szCs w:val="24"/>
+          <w:lang w:val="es-AR"/>
+        </w:rPr>
+        <w:t>toc</w:t>
+      </w:r>
+      <w:proofErr w:type="spellEnd"/>
+      <w:r>
+        <w:rPr>
+          <w:rFonts w:ascii="Arial" w:hAnsi="Arial" w:cs="Arial"/>
+          <w:sz w:val="24"/>
+          <w:szCs w:val="24"/>
+          <w:lang w:val="es-AR"/>
+        </w:rPr>
+        <w:t xml:space="preserve"> (que comienza antes del llamado de “</w:t>
+      </w:r>
+      <w:proofErr w:type="spellStart"/>
+      <w:r>
+        <w:rPr>
+          <w:rFonts w:ascii="Arial" w:hAnsi="Arial" w:cs="Arial"/>
+          <w:sz w:val="24"/>
+          <w:szCs w:val="24"/>
+          <w:lang w:val="es-AR"/>
+        </w:rPr>
+        <w:t>probabilidad_fallos_consecutivos</w:t>
+      </w:r>
+      <w:proofErr w:type="spellEnd"/>
+      <w:r>
+        <w:rPr>
+          <w:rFonts w:ascii="Arial" w:hAnsi="Arial" w:cs="Arial"/>
+          <w:sz w:val="24"/>
+          <w:szCs w:val="24"/>
+          <w:lang w:val="es-AR"/>
+        </w:rPr>
+        <w:t>”, y finaliza cuando termina de calcular la probabilidad), el tiempo transcurrido para calcular la probabilidad, y guardado en la variable “tiempo”.</w:t>
       </w:r>
     </w:p>
     <w:p>
@@ -706,96 +785,47 @@
         <w:jc w:val="both"/>
         <w:rPr>
           <w:rFonts w:ascii="Arial" w:hAnsi="Arial" w:cs="Arial"/>
-          <w:sz w:val="28"/>
-          <w:szCs w:val="28"/>
-          <w:lang w:val="es-AR"/>
-        </w:rPr>
-      </w:pPr>
-      <w:r>
-        <w:rPr>
-          <w:rFonts w:ascii="Arial" w:hAnsi="Arial" w:cs="Arial"/>
-          <w:sz w:val="28"/>
-          <w:szCs w:val="28"/>
-          <w:lang w:val="es-AR"/>
-        </w:rPr>
-        <w:t xml:space="preserve">Una vez que llega a dicho margen de error, </w:t>
-      </w:r>
-      <w:r>
-        <w:rPr>
-          <w:rFonts w:ascii="Arial" w:hAnsi="Arial" w:cs="Arial"/>
-          <w:sz w:val="28"/>
-          <w:szCs w:val="28"/>
-          <w:lang w:val="es-AR"/>
-        </w:rPr>
-        <w:t xml:space="preserve">guarda el valor de la probabilidad y vuelve al primer script, el cual procede a imprimir la probabilidad y a graficar como fue evolucionando las probabilidades hasta llegar a </w:t>
-      </w:r>
-      <w:r>
-        <w:rPr>
-          <w:rFonts w:ascii="Arial" w:hAnsi="Arial" w:cs="Arial"/>
-          <w:sz w:val="28"/>
-          <w:szCs w:val="28"/>
-          <w:lang w:val="es-AR"/>
-        </w:rPr>
-        <w:t>épsilon</w:t>
-      </w:r>
-      <w:r>
-        <w:rPr>
-          <w:rFonts w:ascii="Arial" w:hAnsi="Arial" w:cs="Arial"/>
-          <w:sz w:val="28"/>
-          <w:szCs w:val="28"/>
-          <w:lang w:val="es-AR"/>
-        </w:rPr>
-        <w:t xml:space="preserve">. </w:t>
-      </w:r>
-      <w:r>
-        <w:rPr>
-          <w:rFonts w:ascii="Arial" w:hAnsi="Arial" w:cs="Arial"/>
-          <w:sz w:val="28"/>
-          <w:szCs w:val="28"/>
-          <w:lang w:val="es-AR"/>
-        </w:rPr>
-        <w:t xml:space="preserve">A su vez va a imprimir la probabilidad de los primeros 20 experimentos y de los últimos 20 experimentos, y también, a través de la función tic – </w:t>
-      </w:r>
-      <w:proofErr w:type="spellStart"/>
-      <w:r>
-        <w:rPr>
-          <w:rFonts w:ascii="Arial" w:hAnsi="Arial" w:cs="Arial"/>
-          <w:sz w:val="28"/>
-          <w:szCs w:val="28"/>
-          <w:lang w:val="es-AR"/>
-        </w:rPr>
-        <w:t>toc</w:t>
-      </w:r>
-      <w:proofErr w:type="spellEnd"/>
-      <w:r>
-        <w:rPr>
-          <w:rFonts w:ascii="Arial" w:hAnsi="Arial" w:cs="Arial"/>
-          <w:sz w:val="28"/>
-          <w:szCs w:val="28"/>
-          <w:lang w:val="es-AR"/>
-        </w:rPr>
-        <w:t xml:space="preserve"> (que comienza antes del llamado de “</w:t>
-      </w:r>
-      <w:proofErr w:type="spellStart"/>
-      <w:r>
-        <w:rPr>
-          <w:rFonts w:ascii="Arial" w:hAnsi="Arial" w:cs="Arial"/>
-          <w:sz w:val="28"/>
-          <w:szCs w:val="28"/>
-          <w:lang w:val="es-AR"/>
-        </w:rPr>
-        <w:t>probabilidad_fallos_consecutivos</w:t>
-      </w:r>
-      <w:proofErr w:type="spellEnd"/>
-      <w:r>
-        <w:rPr>
-          <w:rFonts w:ascii="Arial" w:hAnsi="Arial" w:cs="Arial"/>
-          <w:sz w:val="28"/>
-          <w:szCs w:val="28"/>
-          <w:lang w:val="es-AR"/>
-        </w:rPr>
-        <w:t>”, y finaliza cuando termina de calcular la probabilidad), el tiempo transcurrido para calcular la probabilidad, y guardado en la variable “tiempo”.</w:t>
-      </w:r>
+          <w:sz w:val="24"/>
+          <w:szCs w:val="24"/>
+          <w:lang w:val="es-AR"/>
+        </w:rPr>
+      </w:pPr>
+    </w:p>
+    <w:p>
+      <w:pPr>
+        <w:ind w:firstLine="567"/>
+        <w:jc w:val="both"/>
+        <w:rPr>
+          <w:rFonts w:ascii="Arial" w:hAnsi="Arial" w:cs="Arial"/>
+          <w:sz w:val="24"/>
+          <w:szCs w:val="24"/>
+          <w:lang w:val="es-AR"/>
+        </w:rPr>
+      </w:pPr>
+    </w:p>
+    <w:p>
+      <w:pPr>
+        <w:ind w:firstLine="567"/>
+        <w:jc w:val="both"/>
+        <w:rPr>
+          <w:rFonts w:ascii="Arial" w:hAnsi="Arial" w:cs="Arial"/>
+          <w:sz w:val="24"/>
+          <w:szCs w:val="24"/>
+          <w:lang w:val="es-AR"/>
+        </w:rPr>
+      </w:pPr>
+    </w:p>
+    <w:p>
+      <w:pPr>
+        <w:ind w:firstLine="567"/>
+        <w:jc w:val="both"/>
+        <w:rPr>
+          <w:rFonts w:ascii="Arial" w:hAnsi="Arial" w:cs="Arial"/>
+          <w:sz w:val="24"/>
+          <w:szCs w:val="24"/>
+          <w:lang w:val="es-AR"/>
+        </w:rPr>
+      </w:pPr>
     </w:p>
     <w:p>
       <w:pPr>
@@ -1505,16 +1535,16 @@
         <w:jc w:val="both"/>
         <w:rPr>
           <w:rFonts w:ascii="Arial" w:hAnsi="Arial" w:cs="Arial"/>
-          <w:sz w:val="28"/>
-          <w:szCs w:val="28"/>
-          <w:lang w:val="es-AR"/>
-        </w:rPr>
-      </w:pPr>
-      <w:r>
-        <w:rPr>
-          <w:rFonts w:ascii="Arial" w:hAnsi="Arial" w:cs="Arial"/>
-          <w:sz w:val="28"/>
-          <w:szCs w:val="28"/>
+          <w:sz w:val="24"/>
+          <w:szCs w:val="24"/>
+          <w:lang w:val="es-AR"/>
+        </w:rPr>
+      </w:pPr>
+      <w:r>
+        <w:rPr>
+          <w:rFonts w:ascii="Arial" w:hAnsi="Arial" w:cs="Arial"/>
+          <w:sz w:val="24"/>
+          <w:szCs w:val="24"/>
           <w:lang w:val="es-AR"/>
         </w:rPr>
         <w:t xml:space="preserve">Se puede decir, que si bien el numero de interacciones varían, como así también el valor de épsilon,  la probabilidad final es bastante similar en los 3 experimentos (las tres por debajo de 0.2, y la probabilidad será menor, mientras más chico sea épsilon). </w:t>
@@ -1522,8 +1552,8 @@
       <w:r>
         <w:rPr>
           <w:rFonts w:ascii="Arial" w:hAnsi="Arial" w:cs="Arial"/>
-          <w:sz w:val="28"/>
-          <w:szCs w:val="28"/>
+          <w:sz w:val="24"/>
+          <w:szCs w:val="24"/>
           <w:lang w:val="es-AR"/>
         </w:rPr>
         <w:t xml:space="preserve">A su vez, </w:t>
@@ -1531,11 +1561,47 @@
       <w:r>
         <w:rPr>
           <w:rFonts w:ascii="Arial" w:hAnsi="Arial" w:cs="Arial"/>
-          <w:sz w:val="28"/>
-          <w:szCs w:val="28"/>
-          <w:lang w:val="es-AR"/>
-        </w:rPr>
-        <w:t xml:space="preserve">mientras más chico sea épsilon, mayor tiempo transcurrirá para obtener la probabilidad (ya que necesita realizar más iteraciones). En este caso, el experimento 2 tardo menos, pero si vemos la grafica, vemos que tardó menos en calcular la probabilidad. </w:t>
+          <w:sz w:val="24"/>
+          <w:szCs w:val="24"/>
+          <w:lang w:val="es-AR"/>
+        </w:rPr>
+        <w:t xml:space="preserve">mientras más chico sea épsilon, mayor tiempo transcurrirá para obtener la probabilidad (ya que necesita realizar más iteraciones). En este caso, el experimento 2 tardo menos, pero </w:t>
+      </w:r>
+      <w:r>
+        <w:rPr>
+          <w:rFonts w:ascii="Arial" w:hAnsi="Arial" w:cs="Arial"/>
+          <w:sz w:val="24"/>
+          <w:szCs w:val="24"/>
+          <w:lang w:val="es-AR"/>
+        </w:rPr>
+        <w:t>si vemos la grafica, vemos que realizó</w:t>
+      </w:r>
+      <w:r>
+        <w:rPr>
+          <w:rFonts w:ascii="Arial" w:hAnsi="Arial" w:cs="Arial"/>
+          <w:sz w:val="24"/>
+          <w:szCs w:val="24"/>
+          <w:lang w:val="es-AR"/>
+        </w:rPr>
+        <w:t xml:space="preserve"> menos </w:t>
+      </w:r>
+      <w:r>
+        <w:rPr>
+          <w:rFonts w:ascii="Arial" w:hAnsi="Arial" w:cs="Arial"/>
+          <w:sz w:val="24"/>
+          <w:szCs w:val="24"/>
+          <w:lang w:val="es-AR"/>
+        </w:rPr>
+        <w:t>iteraciones para</w:t>
+      </w:r>
+      <w:r>
+        <w:rPr>
+          <w:rFonts w:ascii="Arial" w:hAnsi="Arial" w:cs="Arial"/>
+          <w:sz w:val="24"/>
+          <w:szCs w:val="24"/>
+          <w:lang w:val="es-AR"/>
+        </w:rPr>
+        <w:t xml:space="preserve"> calcular la probabilidad. </w:t>
       </w:r>
     </w:p>
     <w:p>
@@ -1545,14 +1611,16 @@
         <w:rPr>
           <w:rFonts w:ascii="Arial" w:hAnsi="Arial" w:cs="Arial"/>
           <w:b/>
-          <w:lang w:val="es-AR"/>
-        </w:rPr>
-      </w:pPr>
-      <w:r>
-        <w:rPr>
-          <w:rFonts w:ascii="Arial" w:hAnsi="Arial" w:cs="Arial"/>
-          <w:sz w:val="28"/>
-          <w:szCs w:val="28"/>
+          <w:sz w:val="24"/>
+          <w:szCs w:val="24"/>
+          <w:lang w:val="es-AR"/>
+        </w:rPr>
+      </w:pPr>
+      <w:r>
+        <w:rPr>
+          <w:rFonts w:ascii="Arial" w:hAnsi="Arial" w:cs="Arial"/>
+          <w:sz w:val="24"/>
+          <w:szCs w:val="24"/>
           <w:lang w:val="es-AR"/>
         </w:rPr>
         <w:t>Por último, se ve que las desviaciones son mayores en los primeros 20 experimentos, pero que a medida que se van realizando mas, se va estabilizando, dando una desviación menor (mayor homogeneidad), en los últimos 20, siendo</w:t>
@@ -1560,8 +1628,8 @@
       <w:r>
         <w:rPr>
           <w:rFonts w:ascii="Arial" w:hAnsi="Arial" w:cs="Arial"/>
-          <w:sz w:val="28"/>
-          <w:szCs w:val="28"/>
+          <w:sz w:val="24"/>
+          <w:szCs w:val="24"/>
           <w:lang w:val="es-AR"/>
         </w:rPr>
         <w:t xml:space="preserve"> el valor más cercano</w:t>
@@ -1569,8 +1637,8 @@
       <w:r>
         <w:rPr>
           <w:rFonts w:ascii="Arial" w:hAnsi="Arial" w:cs="Arial"/>
-          <w:sz w:val="28"/>
-          <w:szCs w:val="28"/>
+          <w:sz w:val="24"/>
+          <w:szCs w:val="24"/>
           <w:lang w:val="es-AR"/>
         </w:rPr>
         <w:t xml:space="preserve"> a la probabilidad final obtenida.</w:t>
@@ -1637,7 +1705,7 @@
             <w:rPr>
               <w:noProof/>
             </w:rPr>
-            <w:t>3</w:t>
+            <w:t>2</w:t>
           </w:r>
         </w:fldSimple>
       </w:p>
@@ -3015,6 +3083,7 @@
   <w:style w:type="character" w:default="1" w:styleId="Fuentedeprrafopredeter">
     <w:name w:val="Default Paragraph Font"/>
     <w:uiPriority w:val="1"/>
+    <w:semiHidden/>
     <w:unhideWhenUsed/>
   </w:style>
   <w:style w:type="table" w:default="1" w:styleId="Tablanormal">
@@ -3519,7 +3588,7 @@
 </file>
 
 <file path=customXml/itemProps1.xml><?xml version="1.0" encoding="utf-8"?>
-<ds:datastoreItem xmlns:ds="http://schemas.openxmlformats.org/officeDocument/2006/customXml" ds:itemID="{00683F7C-B6B8-4432-B4CD-7A8265DDF5B8}">
+<ds:datastoreItem xmlns:ds="http://schemas.openxmlformats.org/officeDocument/2006/customXml" ds:itemID="{F1CAD9F8-E784-4AB5-ADE3-604942F92000}">
   <ds:schemaRefs>
     <ds:schemaRef ds:uri="http://schemas.openxmlformats.org/officeDocument/2006/bibliography"/>
   </ds:schemaRefs>

</xml_diff>